<commit_message>
Added analytics to the project report
</commit_message>
<xml_diff>
--- a/ECG_Project_Report.docx
+++ b/ECG_Project_Report.docx
@@ -233,7 +233,7 @@
           </mc:Choice>
           <mc:Fallback>
             <w:pict>
-              <v:line w14:anchorId="2B415A13" id="Straight Connector 1" o:spid="_x0000_s1026" style="position:absolute;z-index:251654144;visibility:visible;mso-wrap-style:square;mso-width-percent:0;mso-height-percent:0;mso-wrap-distance-left:9pt;mso-wrap-distance-top:0;mso-wrap-distance-right:9pt;mso-wrap-distance-bottom:0;mso-position-horizontal:absolute;mso-position-horizontal-relative:text;mso-position-vertical:absolute;mso-position-vertical-relative:text;mso-width-percent:0;mso-height-percent:0;mso-width-relative:margin;mso-height-relative:margin" from="20pt,36.25pt" to="413.4pt,39.1pt" o:gfxdata="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" strokecolor="#4f81bd [3204]" strokeweight=".25pt">
+              <v:line w14:anchorId="4DD28E33" id="Straight Connector 1" o:spid="_x0000_s1026" style="position:absolute;z-index:251654144;visibility:visible;mso-wrap-style:square;mso-width-percent:0;mso-height-percent:0;mso-wrap-distance-left:9pt;mso-wrap-distance-top:0;mso-wrap-distance-right:9pt;mso-wrap-distance-bottom:0;mso-position-horizontal:absolute;mso-position-horizontal-relative:text;mso-position-vertical:absolute;mso-position-vertical-relative:text;mso-width-percent:0;mso-height-percent:0;mso-width-relative:margin;mso-height-relative:margin" from="20pt,36.25pt" to="413.4pt,39.1pt" o:gfxdata="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" strokecolor="#4f81bd [3204]" strokeweight=".25pt">
                 <v:stroke opacity="26214f"/>
                 <v:shadow on="t" color="black" opacity="24903f" origin=",.5" offset="0,.55556mm"/>
               </v:line>
@@ -656,7 +656,10 @@
     </w:p>
     <w:p>
       <w:r>
-        <w:t>Electrocardiography (ECG) is one of the most widely used non-invasive methods for monitoring heart health. Traditional ECG monitoring systems are expensive, bulky, and often restricted to clinical environments. This project presents the design and implementation of a low-cost wireless ECG monitoring system using the ESP32 microcontroller, the AD8232 biopotential sensor, and Firebase cloud services. The system acquires real-time ECG signals through disposable electrodes, transmits the data via Wi-Fi to a Firebase real-time database, and visualizes the processed signals on a web-based dashboard. The dashboard performs basic signal processing, including heart rate (BPM) calculation and condition classification (e.g., normal, bradycardia, tachycardia). This project demonstrates the feasibility of using IoT technology for continuous, remote, and cost-effective health monitoring applications, paving the way for future developments in telemedicine and wearable devices.</w:t>
+        <w:t>Electrocardiography (ECG) is one of the most widely used non-invasive methods for monitoring heart health. Traditional ECG monitoring systems are expensive, bulky, and often restricted to clinical environments. This project presents the design and implementation of a low-cost wireless ECG monitoring system using the ESP32 microcontroller, the AD8232 biopotential sensor, and Firebase cloud services. The system acquires real-time ECG signals through disposable electrodes, transmits the data via Wi-Fi to a Fir</w:t>
+      </w:r>
+      <w:r>
+        <w:t>ebase real-time database, and visualizes the processed signals on a web-based dashboard. The dashboard performs basic signal processing, including heart rate (BPM) calculation and condition classification (e.g., normal, bradycardia, tachycardia). This project demonstrates the feasibility of using IoT technology for continuous, remote, and cost-effective health monitoring applications, paving the way for future developments in telemedicine and wearable devices.</w:t>
       </w:r>
     </w:p>
     <w:p>
@@ -683,7 +686,10 @@
       </w:r>
       <w:r>
         <w:br/>
-        <w:t>This project aims to design and implement a wireless ECG monitoring system that integrates hardware and software to provide real-time data acquisition, transmission, processing, and visualization. The system leverages ESP32 for data collection, Firebase for cloud synchronization, and a web application for user-friendly visualization and health condition analysis.</w:t>
+        <w:t>This project aims to design and implement a wireless ECG monitoring system that integrates hardware and software to provide r</w:t>
+      </w:r>
+      <w:r>
+        <w:t>eal-time data acquisition, transmission, processing, and visualization. The system leverages ESP32 for data collection, Firebase for cloud synchronization, and a web application for user-friendly visualization and health condition analysis.</w:t>
       </w:r>
     </w:p>
     <w:p>
@@ -1276,7 +1282,10 @@
         <w:pStyle w:val="Heading1"/>
       </w:pPr>
       <w:r>
-        <w:t>4. Implementation</w:t>
+        <w:t xml:space="preserve">4. </w:t>
+      </w:r>
+      <w:r>
+        <w:t>Implementation</w:t>
       </w:r>
     </w:p>
     <w:p>
@@ -1495,6 +1504,9 @@
         </w:numPr>
       </w:pPr>
       <w:r>
+        <w:rPr>
+          <w:noProof/>
+        </w:rPr>
         <w:drawing>
           <wp:anchor distT="0" distB="0" distL="114300" distR="114300" simplePos="0" relativeHeight="251661312" behindDoc="0" locked="0" layoutInCell="1" allowOverlap="1" wp14:anchorId="6BDD4C5D" wp14:editId="2055FFBF">
             <wp:simplePos x="0" y="0"/>
@@ -1699,6 +1711,11 @@
           <w:ilvl w:val="0"/>
           <w:numId w:val="20"/>
         </w:numPr>
+        <w:rPr>
+          <w:rStyle w:val="Hyperlink"/>
+          <w:color w:val="auto"/>
+          <w:u w:val="none"/>
+        </w:rPr>
       </w:pPr>
       <w:r>
         <w:t xml:space="preserve">ECG waveform successfully acquired, transmitted, and displayed on </w:t>
@@ -1749,6 +1766,125 @@
           <w:ilvl w:val="0"/>
           <w:numId w:val="20"/>
         </w:numPr>
+        <w:rPr>
+          <w:b/>
+          <w:bCs/>
+        </w:rPr>
+      </w:pPr>
+      <w:r>
+        <w:rPr>
+          <w:b/>
+          <w:bCs/>
+        </w:rPr>
+        <w:drawing>
+          <wp:anchor distT="0" distB="0" distL="114300" distR="114300" simplePos="0" relativeHeight="251663360" behindDoc="0" locked="0" layoutInCell="1" allowOverlap="1" wp14:anchorId="1A15D155" wp14:editId="658A170D">
+            <wp:simplePos x="0" y="0"/>
+            <wp:positionH relativeFrom="column">
+              <wp:posOffset>266700</wp:posOffset>
+            </wp:positionH>
+            <wp:positionV relativeFrom="paragraph">
+              <wp:posOffset>445770</wp:posOffset>
+            </wp:positionV>
+            <wp:extent cx="4953000" cy="2665104"/>
+            <wp:effectExtent l="0" t="0" r="0" b="1905"/>
+            <wp:wrapTopAndBottom/>
+            <wp:docPr id="6" name="Picture 6"/>
+            <wp:cNvGraphicFramePr>
+              <a:graphicFrameLocks xmlns:a="http://schemas.openxmlformats.org/drawingml/2006/main" noChangeAspect="1"/>
+            </wp:cNvGraphicFramePr>
+            <a:graphic xmlns:a="http://schemas.openxmlformats.org/drawingml/2006/main">
+              <a:graphicData uri="http://schemas.openxmlformats.org/drawingml/2006/picture">
+                <pic:pic xmlns:pic="http://schemas.openxmlformats.org/drawingml/2006/picture">
+                  <pic:nvPicPr>
+                    <pic:cNvPr id="1" name=""/>
+                    <pic:cNvPicPr/>
+                  </pic:nvPicPr>
+                  <pic:blipFill>
+                    <a:blip r:embed="rId15"/>
+                    <a:stretch>
+                      <a:fillRect/>
+                    </a:stretch>
+                  </pic:blipFill>
+                  <pic:spPr>
+                    <a:xfrm>
+                      <a:off x="0" y="0"/>
+                      <a:ext cx="4953000" cy="2665104"/>
+                    </a:xfrm>
+                    <a:prstGeom prst="rect">
+                      <a:avLst/>
+                    </a:prstGeom>
+                  </pic:spPr>
+                </pic:pic>
+              </a:graphicData>
+            </a:graphic>
+          </wp:anchor>
+        </w:drawing>
+      </w:r>
+      <w:r>
+        <w:rPr>
+          <w:b/>
+          <w:bCs/>
+        </w:rPr>
+        <w:t>Web Dashboard showing ECG and its Analytics:</w:t>
+      </w:r>
+    </w:p>
+    <w:p>
+      <w:pPr>
+        <w:ind w:left="720"/>
+        <w:rPr>
+          <w:b/>
+          <w:bCs/>
+        </w:rPr>
+      </w:pPr>
+      <w:r>
+        <w:rPr>
+          <w:b/>
+          <w:bCs/>
+        </w:rPr>
+        <w:lastRenderedPageBreak/>
+        <w:drawing>
+          <wp:inline distT="0" distB="0" distL="0" distR="0" wp14:anchorId="5ED424E9" wp14:editId="7C3E026C">
+            <wp:extent cx="4983480" cy="2126054"/>
+            <wp:effectExtent l="0" t="0" r="7620" b="7620"/>
+            <wp:docPr id="7" name="Picture 7"/>
+            <wp:cNvGraphicFramePr>
+              <a:graphicFrameLocks xmlns:a="http://schemas.openxmlformats.org/drawingml/2006/main" noChangeAspect="1"/>
+            </wp:cNvGraphicFramePr>
+            <a:graphic xmlns:a="http://schemas.openxmlformats.org/drawingml/2006/main">
+              <a:graphicData uri="http://schemas.openxmlformats.org/drawingml/2006/picture">
+                <pic:pic xmlns:pic="http://schemas.openxmlformats.org/drawingml/2006/picture">
+                  <pic:nvPicPr>
+                    <pic:cNvPr id="1" name=""/>
+                    <pic:cNvPicPr/>
+                  </pic:nvPicPr>
+                  <pic:blipFill>
+                    <a:blip r:embed="rId16"/>
+                    <a:stretch>
+                      <a:fillRect/>
+                    </a:stretch>
+                  </pic:blipFill>
+                  <pic:spPr>
+                    <a:xfrm>
+                      <a:off x="0" y="0"/>
+                      <a:ext cx="5000716" cy="2133407"/>
+                    </a:xfrm>
+                    <a:prstGeom prst="rect">
+                      <a:avLst/>
+                    </a:prstGeom>
+                  </pic:spPr>
+                </pic:pic>
+              </a:graphicData>
+            </a:graphic>
+          </wp:inline>
+        </w:drawing>
+      </w:r>
+    </w:p>
+    <w:p>
+      <w:pPr>
+        <w:numPr>
+          <w:ilvl w:val="0"/>
+          <w:numId w:val="20"/>
+        </w:numPr>
       </w:pPr>
       <w:r>
         <w:t>Real-time BPM calculation achieved with ~1-second delay.</w:t>
@@ -1917,7 +2053,7 @@
       <w:r>
         <w:t xml:space="preserve">: </w:t>
       </w:r>
-      <w:hyperlink r:id="rId15" w:history="1">
+      <w:hyperlink r:id="rId17" w:history="1">
         <w:r>
           <w:rPr>
             <w:rStyle w:val="Hyperlink"/>
@@ -1990,6 +2126,16 @@
       <w:r>
         <w:t>Integration of data security and encryption for medical compliance.</w:t>
       </w:r>
+    </w:p>
+    <w:p>
+      <w:pPr>
+        <w:pStyle w:val="Heading1"/>
+      </w:pPr>
+    </w:p>
+    <w:p>
+      <w:pPr>
+        <w:pStyle w:val="Heading1"/>
+      </w:pPr>
     </w:p>
     <w:p>
       <w:pPr>
@@ -2022,7 +2168,7 @@
         <w:br/>
         <w:t xml:space="preserve">[2] Google Firebase, "Firebase Realtime Database Documentation," Available: </w:t>
       </w:r>
-      <w:hyperlink r:id="rId16" w:history="1">
+      <w:hyperlink r:id="rId18" w:history="1">
         <w:r>
           <w:rPr>
             <w:rStyle w:val="Hyperlink"/>
@@ -2038,24 +2184,12 @@
         <w:br/>
         <w:t xml:space="preserve">[4] World Health Organization, "Cardiovascular diseases (CVDs)," 2021. Available: </w:t>
       </w:r>
-      <w:hyperlink r:id="rId17" w:history="1">
+      <w:hyperlink r:id="rId19" w:history="1">
         <w:r>
           <w:rPr>
             <w:rStyle w:val="Hyperlink"/>
           </w:rPr>
-          <w:t>https://www.who.int/news-room/fact-sheets/detail/cardiovascular-diseas</w:t>
-        </w:r>
-        <w:r>
-          <w:rPr>
-            <w:rStyle w:val="Hyperlink"/>
-          </w:rPr>
-          <w:t>e</w:t>
-        </w:r>
-        <w:r>
-          <w:rPr>
-            <w:rStyle w:val="Hyperlink"/>
-          </w:rPr>
-          <w:t>s-(cvds)</w:t>
+          <w:t>https://www.who.int/news-room/fact-sheets/detail/cardiovascular-diseases-(cvds)</w:t>
         </w:r>
       </w:hyperlink>
       <w:r>
@@ -4863,6 +4997,7 @@
   <w:style w:type="character" w:default="1" w:styleId="DefaultParagraphFont">
     <w:name w:val="Default Paragraph Font"/>
     <w:uiPriority w:val="1"/>
+    <w:semiHidden/>
     <w:unhideWhenUsed/>
   </w:style>
   <w:style w:type="table" w:default="1" w:styleId="TableNormal">

</xml_diff>